<commit_message>
Actualizacion Carpeta Documentacion 8
</commit_message>
<xml_diff>
--- a/Documentacion/Pruebas/Testing/DISEÑO DE CP- Sprint2.docx
+++ b/Documentacion/Pruebas/Testing/DISEÑO DE CP- Sprint2.docx
@@ -177,7 +177,13 @@
         <w:t>Alcance de la prueba:</w:t>
       </w:r>
       <w:r>
-        <w:t xml:space="preserve"> Evaluar si el sistema registra correctamente la hora de salida del vehículo, calcula la duración de la estancia y actualiza el estado del espacio como libre.</w:t>
+        <w:t xml:space="preserve"> </w:t>
+      </w:r>
+      <w:r>
+        <w:t>Verificar</w:t>
+      </w:r>
+      <w:r>
+        <w:t xml:space="preserve"> si el sistema registra correctamente la hora de salida del vehículo, calcula la duración de la estancia y actualiza el estado del espacio como libre.</w:t>
       </w:r>
     </w:p>
     <w:p>
@@ -264,7 +270,13 @@
         <w:t>Alcance de la prueba:</w:t>
       </w:r>
       <w:r>
-        <w:t xml:space="preserve"> Verificar que el sistema muestre una alerta de error cuando no se encuentre un registro de entrada asociado al vehículo, y no permita registrar la salida hasta que se corrija la información.</w:t>
+        <w:t xml:space="preserve"> Verificar que el sistema muestre </w:t>
+      </w:r>
+      <w:r>
+        <w:t>un mensaje</w:t>
+      </w:r>
+      <w:r>
+        <w:t xml:space="preserve"> cuando no se encuentre un registro de entrada asociado al vehículo, y no permita registrar la salida hasta que se corrija la información.</w:t>
       </w:r>
     </w:p>
     <w:p>
@@ -306,7 +318,22 @@
         <w:t>Alcance de la prueba:</w:t>
       </w:r>
       <w:r>
-        <w:t xml:space="preserve"> Comprobar que el sistema muestre una alerta de error cuando no se encuentre un registro de entrada asociado a la persona, impidiendo la salida hasta que la información sea verificada.</w:t>
+        <w:t xml:space="preserve"> Comprobar que el sistema muestre un</w:t>
+      </w:r>
+      <w:r>
+        <w:t xml:space="preserve"> mensaje</w:t>
+      </w:r>
+      <w:r>
+        <w:t xml:space="preserve"> cuando no se encuentre un registro de entrada asociado a la persona, impidiendo </w:t>
+      </w:r>
+      <w:r>
+        <w:rPr>
+          <w:u w:val="single"/>
+        </w:rPr>
+        <w:t>la</w:t>
+      </w:r>
+      <w:r>
+        <w:t xml:space="preserve"> salida hasta que la información sea verificada.</w:t>
       </w:r>
     </w:p>
     <w:p>
@@ -351,7 +378,7 @@
         <w:t>Alcance de la prueba:</w:t>
       </w:r>
       <w:r>
-        <w:t xml:space="preserve"> Verificar que el sistema permita confirmar un espacio disponible para estacionamiento y que informe correctamente al usuario de la selección exitosa mediante una ventana emergente con el mensaje “Espacio seleccionado correctamente”.</w:t>
+        <w:t xml:space="preserve"> Verificar que el sistema permita confirmar un espacio disponible para estacionamiento y que informe correctamente al usuario de la selección exitosa mediante el mensaje “Espacio seleccionado correctamente”.</w:t>
       </w:r>
     </w:p>
     <w:p>
@@ -360,7 +387,7 @@
           <w:u w:val="single"/>
         </w:rPr>
         <w:pict w14:anchorId="74D39F23">
-          <v:rect id="_x0000_i1042" style="width:0;height:1.5pt" o:hralign="center" o:hrstd="t" o:hr="t" fillcolor="#a0a0a0" stroked="f"/>
+          <v:rect id="_x0000_i1030" style="width:0;height:1.5pt" o:hralign="center" o:hrstd="t" o:hr="t" fillcolor="#a0a0a0" stroked="f"/>
         </w:pict>
       </w:r>
     </w:p>
@@ -411,7 +438,7 @@
     <w:p>
       <w:r>
         <w:pict w14:anchorId="758D018A">
-          <v:rect id="_x0000_i1043" style="width:0;height:1.5pt" o:hralign="center" o:hrstd="t" o:hr="t" fillcolor="#a0a0a0" stroked="f"/>
+          <v:rect id="_x0000_i1031" style="width:0;height:1.5pt" o:hralign="center" o:hrstd="t" o:hr="t" fillcolor="#a0a0a0" stroked="f"/>
         </w:pict>
       </w:r>
     </w:p>
@@ -1229,6 +1256,7 @@
   <w:style w:type="character" w:default="1" w:styleId="Fuentedeprrafopredeter">
     <w:name w:val="Default Paragraph Font"/>
     <w:uiPriority w:val="1"/>
+    <w:semiHidden/>
     <w:unhideWhenUsed/>
   </w:style>
   <w:style w:type="table" w:default="1" w:styleId="Tablanormal">

</xml_diff>